<commit_message>
Tilføjet SD'er og opdateret klassediagram
</commit_message>
<xml_diff>
--- a/Topic agency/Project Topic agency.docx
+++ b/Topic agency/Project Topic agency.docx
@@ -356,7 +356,7 @@
               <w:cnfStyle w:val="000000000000" w:firstRow="0" w:lastRow="0" w:firstColumn="0" w:lastColumn="0" w:oddVBand="0" w:evenVBand="0" w:oddHBand="0" w:evenHBand="0" w:firstRowFirstColumn="0" w:firstRowLastColumn="0" w:lastRowFirstColumn="0" w:lastRowLastColumn="0"/>
             </w:pPr>
             <w:r>
-              <w:t>Bruger</w:t>
+              <w:t>Ansat</w:t>
             </w:r>
             <w:r>
               <w:t xml:space="preserve"> er logget ind og</w:t>
@@ -461,7 +461,16 @@
                 <w:sz w:val="22"/>
                 <w:szCs w:val="22"/>
               </w:rPr>
-              <w:t xml:space="preserve">Bruger </w:t>
+              <w:t>Ansat</w:t>
+            </w:r>
+            <w:r>
+              <w:rPr>
+                <w:rFonts w:asciiTheme="minorHAnsi" w:hAnsiTheme="minorHAnsi" w:cs="Arial"/>
+                <w:color w:val="000000"/>
+                <w:sz w:val="22"/>
+                <w:szCs w:val="22"/>
+              </w:rPr>
+              <w:t xml:space="preserve"> </w:t>
             </w:r>
             <w:r>
               <w:rPr>
@@ -497,7 +506,16 @@
                 <w:sz w:val="22"/>
                 <w:szCs w:val="22"/>
               </w:rPr>
-              <w:t>Bruger udfylder</w:t>
+              <w:t>Ansat</w:t>
+            </w:r>
+            <w:r>
+              <w:rPr>
+                <w:rFonts w:asciiTheme="minorHAnsi" w:hAnsiTheme="minorHAnsi" w:cs="Arial"/>
+                <w:color w:val="000000"/>
+                <w:sz w:val="22"/>
+                <w:szCs w:val="22"/>
+              </w:rPr>
+              <w:t xml:space="preserve"> udfylder</w:t>
             </w:r>
             <w:r>
               <w:rPr>
@@ -542,7 +560,16 @@
                 <w:sz w:val="22"/>
                 <w:szCs w:val="22"/>
               </w:rPr>
-              <w:t xml:space="preserve">Bruger vælger at </w:t>
+              <w:t>Ansat</w:t>
+            </w:r>
+            <w:r>
+              <w:rPr>
+                <w:rFonts w:asciiTheme="minorHAnsi" w:hAnsiTheme="minorHAnsi" w:cs="Arial"/>
+                <w:color w:val="000000"/>
+                <w:sz w:val="22"/>
+                <w:szCs w:val="22"/>
+              </w:rPr>
+              <w:t xml:space="preserve"> vælger at </w:t>
             </w:r>
             <w:r>
               <w:rPr>
@@ -624,7 +651,19 @@
               <w:rPr>
                 <w:rFonts w:cstheme="minorHAnsi"/>
               </w:rPr>
-              <w:t>1a. Bruger vælger at redigére en booking</w:t>
+              <w:t xml:space="preserve">1a. </w:t>
+            </w:r>
+            <w:r>
+              <w:rPr>
+                <w:rFonts w:cstheme="minorHAnsi"/>
+              </w:rPr>
+              <w:t>Ansat</w:t>
+            </w:r>
+            <w:r>
+              <w:rPr>
+                <w:rFonts w:cstheme="minorHAnsi"/>
+              </w:rPr>
+              <w:t xml:space="preserve"> vælger at redigére en booking</w:t>
             </w:r>
           </w:p>
           <w:p>
@@ -643,7 +682,13 @@
               <w:rPr>
                 <w:rFonts w:cstheme="minorHAnsi"/>
               </w:rPr>
-              <w:t>Bruger redigérer oplysninger</w:t>
+              <w:t>Ansat</w:t>
+            </w:r>
+            <w:r>
+              <w:rPr>
+                <w:rFonts w:cstheme="minorHAnsi"/>
+              </w:rPr>
+              <w:t xml:space="preserve"> redigérer oplysninger</w:t>
             </w:r>
           </w:p>
           <w:p>
@@ -693,7 +738,13 @@
               <w:rPr>
                 <w:rFonts w:cstheme="minorHAnsi"/>
               </w:rPr>
-              <w:t>Bruger godkender</w:t>
+              <w:t>Ansat</w:t>
+            </w:r>
+            <w:r>
+              <w:rPr>
+                <w:rFonts w:cstheme="minorHAnsi"/>
+              </w:rPr>
+              <w:t xml:space="preserve"> godkender</w:t>
             </w:r>
           </w:p>
           <w:p>
@@ -745,7 +796,19 @@
               <w:rPr>
                 <w:rFonts w:cstheme="minorHAnsi"/>
               </w:rPr>
-              <w:t>1b. Bruger vælger at slette en booking</w:t>
+              <w:t xml:space="preserve">1b. </w:t>
+            </w:r>
+            <w:r>
+              <w:rPr>
+                <w:rFonts w:cstheme="minorHAnsi"/>
+              </w:rPr>
+              <w:t>Ansat</w:t>
+            </w:r>
+            <w:r>
+              <w:rPr>
+                <w:rFonts w:cstheme="minorHAnsi"/>
+              </w:rPr>
+              <w:t xml:space="preserve"> vælger at slette en booking</w:t>
             </w:r>
           </w:p>
           <w:p>
@@ -795,7 +858,13 @@
               <w:rPr>
                 <w:rFonts w:cstheme="minorHAnsi"/>
               </w:rPr>
-              <w:t>Bruger godkender</w:t>
+              <w:t>Ansat</w:t>
+            </w:r>
+            <w:r>
+              <w:rPr>
+                <w:rFonts w:cstheme="minorHAnsi"/>
+              </w:rPr>
+              <w:t xml:space="preserve"> godkender</w:t>
             </w:r>
           </w:p>
           <w:p>
@@ -833,6 +902,7 @@
               <w:rPr>
                 <w:rFonts w:cstheme="minorHAnsi"/>
               </w:rPr>
+              <w:lastRenderedPageBreak/>
               <w:t>Systemet returnerer til kalender</w:t>
             </w:r>
           </w:p>
@@ -1209,7 +1279,10 @@
               <w:cnfStyle w:val="000000000000" w:firstRow="0" w:lastRow="0" w:firstColumn="0" w:lastColumn="0" w:oddVBand="0" w:evenVBand="0" w:oddHBand="0" w:evenHBand="0" w:firstRowFirstColumn="0" w:firstRowLastColumn="0" w:lastRowFirstColumn="0" w:lastRowLastColumn="0"/>
             </w:pPr>
             <w:r>
-              <w:t>Brugeren er logget ind og har administrativ adgang</w:t>
+              <w:t xml:space="preserve">Ansat </w:t>
+            </w:r>
+            <w:r>
+              <w:t>er logget ind og har administrativ adgang</w:t>
             </w:r>
           </w:p>
         </w:tc>
@@ -1302,7 +1375,16 @@
                 <w:sz w:val="22"/>
                 <w:szCs w:val="22"/>
               </w:rPr>
-              <w:t>Bruger vælger at oprette en keynote speaker</w:t>
+              <w:t>Ansat</w:t>
+            </w:r>
+            <w:r>
+              <w:rPr>
+                <w:rFonts w:asciiTheme="minorHAnsi" w:hAnsiTheme="minorHAnsi" w:cs="Arial"/>
+                <w:color w:val="000000"/>
+                <w:sz w:val="22"/>
+                <w:szCs w:val="22"/>
+              </w:rPr>
+              <w:t xml:space="preserve"> vælger at oprette en keynote speaker</w:t>
             </w:r>
           </w:p>
           <w:p>
@@ -1329,7 +1411,16 @@
                 <w:sz w:val="22"/>
                 <w:szCs w:val="22"/>
               </w:rPr>
-              <w:t>Bruger indtaster informationer</w:t>
+              <w:t>Ansat</w:t>
+            </w:r>
+            <w:r>
+              <w:rPr>
+                <w:rFonts w:asciiTheme="minorHAnsi" w:hAnsiTheme="minorHAnsi" w:cs="Arial"/>
+                <w:color w:val="000000"/>
+                <w:sz w:val="22"/>
+                <w:szCs w:val="22"/>
+              </w:rPr>
+              <w:t xml:space="preserve"> indtaster informationer</w:t>
             </w:r>
           </w:p>
           <w:p>
@@ -1356,7 +1447,16 @@
                 <w:sz w:val="22"/>
                 <w:szCs w:val="22"/>
               </w:rPr>
-              <w:t>Bruger vælger at gemme</w:t>
+              <w:t>Ansat</w:t>
+            </w:r>
+            <w:r>
+              <w:rPr>
+                <w:rFonts w:asciiTheme="minorHAnsi" w:hAnsiTheme="minorHAnsi" w:cs="Arial"/>
+                <w:color w:val="000000"/>
+                <w:sz w:val="22"/>
+                <w:szCs w:val="22"/>
+              </w:rPr>
+              <w:t xml:space="preserve"> vælger at gemme</w:t>
             </w:r>
           </w:p>
           <w:p>
@@ -1429,7 +1529,19 @@
               <w:rPr>
                 <w:rFonts w:cstheme="minorHAnsi"/>
               </w:rPr>
-              <w:t>1a. Brugeren vælger at redigére en keynote speaker</w:t>
+              <w:t xml:space="preserve">1a. </w:t>
+            </w:r>
+            <w:r>
+              <w:rPr>
+                <w:rFonts w:cstheme="minorHAnsi"/>
+              </w:rPr>
+              <w:t>Ansat</w:t>
+            </w:r>
+            <w:r>
+              <w:rPr>
+                <w:rFonts w:cstheme="minorHAnsi"/>
+              </w:rPr>
+              <w:t xml:space="preserve"> vælger at redigére en keynote speaker</w:t>
             </w:r>
           </w:p>
           <w:p>
@@ -1448,7 +1560,13 @@
               <w:rPr>
                 <w:rFonts w:cstheme="minorHAnsi"/>
               </w:rPr>
-              <w:t>Brugeren redigérer oplysninger</w:t>
+              <w:t>Ansat</w:t>
+            </w:r>
+            <w:r>
+              <w:rPr>
+                <w:rFonts w:cstheme="minorHAnsi"/>
+              </w:rPr>
+              <w:t xml:space="preserve"> redigérer oplysninger</w:t>
             </w:r>
           </w:p>
           <w:p>
@@ -1467,7 +1585,13 @@
               <w:rPr>
                 <w:rFonts w:cstheme="minorHAnsi"/>
               </w:rPr>
-              <w:t>Brugeren gemmer</w:t>
+              <w:t>Ansat</w:t>
+            </w:r>
+            <w:r>
+              <w:rPr>
+                <w:rFonts w:cstheme="minorHAnsi"/>
+              </w:rPr>
+              <w:t xml:space="preserve"> gemmer</w:t>
             </w:r>
           </w:p>
           <w:p>
@@ -1505,7 +1629,13 @@
               <w:rPr>
                 <w:rFonts w:cstheme="minorHAnsi"/>
               </w:rPr>
-              <w:t>Brugeren godkender</w:t>
+              <w:t>Ansat</w:t>
+            </w:r>
+            <w:r>
+              <w:rPr>
+                <w:rFonts w:cstheme="minorHAnsi"/>
+              </w:rPr>
+              <w:t xml:space="preserve"> godkender</w:t>
             </w:r>
           </w:p>
           <w:p>
@@ -1538,7 +1668,19 @@
               <w:rPr>
                 <w:rFonts w:cstheme="minorHAnsi"/>
               </w:rPr>
-              <w:t>1b. Brugeren vælger at slette en keynote speaker</w:t>
+              <w:t xml:space="preserve">1b. </w:t>
+            </w:r>
+            <w:r>
+              <w:rPr>
+                <w:rFonts w:cstheme="minorHAnsi"/>
+              </w:rPr>
+              <w:t>Ansat</w:t>
+            </w:r>
+            <w:r>
+              <w:rPr>
+                <w:rFonts w:cstheme="minorHAnsi"/>
+              </w:rPr>
+              <w:t xml:space="preserve"> vælger at slette en keynote speaker</w:t>
             </w:r>
           </w:p>
           <w:p>
@@ -1557,7 +1699,15 @@
               <w:rPr>
                 <w:rFonts w:cstheme="minorHAnsi"/>
               </w:rPr>
-              <w:t>Brugeren sletter keynote speakeren</w:t>
+              <w:t>Ansat</w:t>
+            </w:r>
+            <w:bookmarkStart w:id="0" w:name="_GoBack"/>
+            <w:bookmarkEnd w:id="0"/>
+            <w:r>
+              <w:rPr>
+                <w:rFonts w:cstheme="minorHAnsi"/>
+              </w:rPr>
+              <w:t xml:space="preserve"> sletter keynote speakeren</w:t>
             </w:r>
           </w:p>
           <w:p>
@@ -1595,16 +1745,11 @@
               <w:rPr>
                 <w:rFonts w:cstheme="minorHAnsi"/>
               </w:rPr>
-              <w:t>Brugeren godkender</w:t>
-            </w:r>
-          </w:p>
-          <w:p>
-            <w:pPr>
-              <w:pStyle w:val="Listeafsnit"/>
-              <w:numPr>
-                <w:ilvl w:val="0"/>
-                <w:numId w:val="13"/>
-              </w:numPr>
+              <w:t>Systemet sletter keynote speakeren</w:t>
+            </w:r>
+          </w:p>
+          <w:p>
+            <w:pPr>
               <w:cnfStyle w:val="000000100000" w:firstRow="0" w:lastRow="0" w:firstColumn="0" w:lastColumn="0" w:oddVBand="0" w:evenVBand="0" w:oddHBand="1" w:evenHBand="0" w:firstRowFirstColumn="0" w:firstRowLastColumn="0" w:lastRowFirstColumn="0" w:lastRowLastColumn="0"/>
               <w:rPr>
                 <w:rFonts w:cstheme="minorHAnsi"/>
@@ -1614,21 +1759,19 @@
               <w:rPr>
                 <w:rFonts w:cstheme="minorHAnsi"/>
               </w:rPr>
-              <w:t>Systemet sletter keynote speakeren</w:t>
-            </w:r>
-          </w:p>
-          <w:p>
-            <w:pPr>
-              <w:cnfStyle w:val="000000100000" w:firstRow="0" w:lastRow="0" w:firstColumn="0" w:lastColumn="0" w:oddVBand="0" w:evenVBand="0" w:oddHBand="1" w:evenHBand="0" w:firstRowFirstColumn="0" w:firstRowLastColumn="0" w:lastRowFirstColumn="0" w:lastRowLastColumn="0"/>
-              <w:rPr>
-                <w:rFonts w:cstheme="minorHAnsi"/>
-              </w:rPr>
-            </w:pPr>
-            <w:r>
-              <w:rPr>
-                <w:rFonts w:cstheme="minorHAnsi"/>
-              </w:rPr>
-              <w:t>4a. Bruger har ikke indtastet gyldig information</w:t>
+              <w:t xml:space="preserve">4a. </w:t>
+            </w:r>
+            <w:r>
+              <w:rPr>
+                <w:rFonts w:cstheme="minorHAnsi"/>
+              </w:rPr>
+              <w:t>Ansat</w:t>
+            </w:r>
+            <w:r>
+              <w:rPr>
+                <w:rFonts w:cstheme="minorHAnsi"/>
+              </w:rPr>
+              <w:t xml:space="preserve"> har ikke indtastet gyldig information</w:t>
             </w:r>
           </w:p>
           <w:p>
@@ -1647,6 +1790,7 @@
               <w:rPr>
                 <w:rFonts w:cstheme="minorHAnsi"/>
               </w:rPr>
+              <w:lastRenderedPageBreak/>
               <w:t>Systemet giver fejlmeddelelse om ugyldig eller manglende information</w:t>
             </w:r>
           </w:p>
@@ -2413,6 +2557,7 @@
               <w:rPr>
                 <w:b w:val="0"/>
               </w:rPr>
+              <w:lastRenderedPageBreak/>
               <w:t>Main Success Scenario</w:t>
             </w:r>
           </w:p>
@@ -2528,6 +2673,7 @@
         <w:pStyle w:val="Overskrift2"/>
       </w:pPr>
       <w:r>
+        <w:lastRenderedPageBreak/>
         <w:t>Use Case Diagram</w:t>
       </w:r>
     </w:p>
@@ -2582,6 +2728,7 @@
         <w:pStyle w:val="Overskrift2"/>
       </w:pPr>
       <w:r>
+        <w:lastRenderedPageBreak/>
         <w:t>Konceptuelle klasser</w:t>
       </w:r>
     </w:p>
@@ -2641,6 +2788,7 @@
         <w:rPr>
           <w:noProof/>
         </w:rPr>
+        <w:lastRenderedPageBreak/>
         <w:drawing>
           <wp:inline distT="0" distB="0" distL="0" distR="0" wp14:anchorId="6D380519" wp14:editId="65850089">
             <wp:extent cx="6120130" cy="4666615"/>
@@ -2687,8 +2835,6 @@
       </w:r>
     </w:p>
     <w:p>
-      <w:bookmarkStart w:id="0" w:name="_GoBack"/>
-      <w:bookmarkEnd w:id="0"/>
       <w:r>
         <w:br w:type="page"/>
       </w:r>
@@ -2706,48 +2852,7 @@
       </w:r>
     </w:p>
     <w:p/>
-    <w:p>
-      <w:r>
-        <w:rPr>
-          <w:noProof/>
-        </w:rPr>
-        <w:drawing>
-          <wp:inline distT="0" distB="0" distL="0" distR="0" wp14:anchorId="145744AD" wp14:editId="2C0587DE">
-            <wp:extent cx="6120130" cy="4497070"/>
-            <wp:effectExtent l="0" t="0" r="0" b="0"/>
-            <wp:docPr id="4" name="Billede 4"/>
-            <wp:cNvGraphicFramePr>
-              <a:graphicFrameLocks xmlns:a="http://schemas.openxmlformats.org/drawingml/2006/main" noChangeAspect="1"/>
-            </wp:cNvGraphicFramePr>
-            <a:graphic xmlns:a="http://schemas.openxmlformats.org/drawingml/2006/main">
-              <a:graphicData uri="http://schemas.openxmlformats.org/drawingml/2006/picture">
-                <pic:pic xmlns:pic="http://schemas.openxmlformats.org/drawingml/2006/picture">
-                  <pic:nvPicPr>
-                    <pic:cNvPr id="1" name=""/>
-                    <pic:cNvPicPr/>
-                  </pic:nvPicPr>
-                  <pic:blipFill>
-                    <a:blip r:embed="rId8"/>
-                    <a:stretch>
-                      <a:fillRect/>
-                    </a:stretch>
-                  </pic:blipFill>
-                  <pic:spPr>
-                    <a:xfrm>
-                      <a:off x="0" y="0"/>
-                      <a:ext cx="6120130" cy="4497070"/>
-                    </a:xfrm>
-                    <a:prstGeom prst="rect">
-                      <a:avLst/>
-                    </a:prstGeom>
-                  </pic:spPr>
-                </pic:pic>
-              </a:graphicData>
-            </a:graphic>
-          </wp:inline>
-        </w:drawing>
-      </w:r>
-    </w:p>
+    <w:p/>
     <w:p>
       <w:pPr>
         <w:pStyle w:val="Overskrift2"/>

</xml_diff>